<commit_message>
GET/POST/PUT/DELETE für Customers erstellt (~Thomas W.)
</commit_message>
<xml_diff>
--- a/Berichte/DBI-Bericht_IV.docx
+++ b/Berichte/DBI-Bericht_IV.docx
@@ -1,6 +1,6 @@
 
 <file path=word/document.xml><?xml version="1.0" encoding="utf-8"?>
-<w:document xmlns:wpc="http://schemas.microsoft.com/office/word/2010/wordprocessingCanvas" xmlns:mc="http://schemas.openxmlformats.org/markup-compatibility/2006" xmlns:o="urn:schemas-microsoft-com:office:office" xmlns:r="http://schemas.openxmlformats.org/officeDocument/2006/relationships" xmlns:m="http://schemas.openxmlformats.org/officeDocument/2006/math" xmlns:v="urn:schemas-microsoft-com:vml" xmlns:wp14="http://schemas.microsoft.com/office/word/2010/wordprocessingDrawing" xmlns:wp="http://schemas.openxmlformats.org/drawingml/2006/wordprocessingDrawing" xmlns:w10="urn:schemas-microsoft-com:office:word" xmlns:w="http://schemas.openxmlformats.org/wordprocessingml/2006/main" xmlns:w14="http://schemas.microsoft.com/office/word/2010/wordml" xmlns:w15="http://schemas.microsoft.com/office/word/2012/wordml" xmlns:wpg="http://schemas.microsoft.com/office/word/2010/wordprocessingGroup" xmlns:wpi="http://schemas.microsoft.com/office/word/2010/wordprocessingInk" xmlns:wne="http://schemas.microsoft.com/office/word/2006/wordml" xmlns:wps="http://schemas.microsoft.com/office/word/2010/wordprocessingShape" mc:Ignorable="w14 w15 wp14">
+<w:document xmlns:wpc="http://schemas.microsoft.com/office/word/2010/wordprocessingCanvas" xmlns:cx="http://schemas.microsoft.com/office/drawing/2014/chartex" xmlns:cx1="http://schemas.microsoft.com/office/drawing/2015/9/8/chartex" xmlns:cx2="http://schemas.microsoft.com/office/drawing/2015/10/21/chartex" xmlns:cx3="http://schemas.microsoft.com/office/drawing/2016/5/9/chartex" xmlns:cx4="http://schemas.microsoft.com/office/drawing/2016/5/10/chartex" xmlns:cx5="http://schemas.microsoft.com/office/drawing/2016/5/11/chartex" xmlns:cx6="http://schemas.microsoft.com/office/drawing/2016/5/12/chartex" xmlns:cx7="http://schemas.microsoft.com/office/drawing/2016/5/13/chartex" xmlns:cx8="http://schemas.microsoft.com/office/drawing/2016/5/14/chartex" xmlns:mc="http://schemas.openxmlformats.org/markup-compatibility/2006" xmlns:aink="http://schemas.microsoft.com/office/drawing/2016/ink" xmlns:am3d="http://schemas.microsoft.com/office/drawing/2017/model3d" xmlns:o="urn:schemas-microsoft-com:office:office" xmlns:r="http://schemas.openxmlformats.org/officeDocument/2006/relationships" xmlns:m="http://schemas.openxmlformats.org/officeDocument/2006/math" xmlns:v="urn:schemas-microsoft-com:vml" xmlns:wp14="http://schemas.microsoft.com/office/word/2010/wordprocessingDrawing" xmlns:wp="http://schemas.openxmlformats.org/drawingml/2006/wordprocessingDrawing" xmlns:w10="urn:schemas-microsoft-com:office:word" xmlns:w="http://schemas.openxmlformats.org/wordprocessingml/2006/main" xmlns:w14="http://schemas.microsoft.com/office/word/2010/wordml" xmlns:w15="http://schemas.microsoft.com/office/word/2012/wordml" xmlns:w16cid="http://schemas.microsoft.com/office/word/2016/wordml/cid" xmlns:w16se="http://schemas.microsoft.com/office/word/2015/wordml/symex" xmlns:wpg="http://schemas.microsoft.com/office/word/2010/wordprocessingGroup" xmlns:wpi="http://schemas.microsoft.com/office/word/2010/wordprocessingInk" xmlns:wne="http://schemas.microsoft.com/office/word/2006/wordml" xmlns:wps="http://schemas.microsoft.com/office/word/2010/wordprocessingShape" mc:Ignorable="w14 w15 w16se w16cid wp14">
   <w:body>
     <w:p>
       <w:pPr>
@@ -13,23 +13,13 @@
           <w:szCs w:val="32"/>
         </w:rPr>
       </w:pPr>
-      <w:proofErr w:type="spellStart"/>
       <w:r>
         <w:rPr>
           <w:b/>
           <w:sz w:val="32"/>
           <w:szCs w:val="32"/>
         </w:rPr>
-        <w:t>HTBLA</w:t>
-      </w:r>
-      <w:proofErr w:type="spellEnd"/>
-      <w:r>
-        <w:rPr>
-          <w:b/>
-          <w:sz w:val="32"/>
-          <w:szCs w:val="32"/>
-        </w:rPr>
-        <w:t xml:space="preserve"> Grieskirchen</w:t>
+        <w:t>HTBLA Grieskirchen</w:t>
       </w:r>
     </w:p>
     <w:p>
@@ -300,7 +290,7 @@
               </wp:anchor>
             </w:drawing>
           </mc:Choice>
-          <mc:Fallback xmlns:w16se="http://schemas.microsoft.com/office/word/2015/wordml/symex" xmlns:w16cid="http://schemas.microsoft.com/office/word/2016/wordml/cid" xmlns:am3d="http://schemas.microsoft.com/office/drawing/2017/model3d" xmlns:aink="http://schemas.microsoft.com/office/drawing/2016/ink" xmlns:cx8="http://schemas.microsoft.com/office/drawing/2016/5/14/chartex" xmlns:cx7="http://schemas.microsoft.com/office/drawing/2016/5/13/chartex" xmlns:cx6="http://schemas.microsoft.com/office/drawing/2016/5/12/chartex" xmlns:cx5="http://schemas.microsoft.com/office/drawing/2016/5/11/chartex" xmlns:cx4="http://schemas.microsoft.com/office/drawing/2016/5/10/chartex" xmlns:cx3="http://schemas.microsoft.com/office/drawing/2016/5/9/chartex" xmlns:cx2="http://schemas.microsoft.com/office/drawing/2015/10/21/chartex" xmlns:cx1="http://schemas.microsoft.com/office/drawing/2015/9/8/chartex" xmlns:cx="http://schemas.microsoft.com/office/drawing/2014/chartex">
+          <mc:Fallback>
             <w:pict>
               <v:line w14:anchorId="724BB542" id="Gerade Verbindung 31" o:spid="_x0000_s1026" style="position:absolute;z-index:251673600;visibility:visible;mso-wrap-style:square;mso-wrap-distance-left:9pt;mso-wrap-distance-top:0;mso-wrap-distance-right:9pt;mso-wrap-distance-bottom:0;mso-position-horizontal:absolute;mso-position-horizontal-relative:text;mso-position-vertical:absolute;mso-position-vertical-relative:text" from="4.2pt,489.1pt" to="426.45pt,489.1pt" o:gfxdata="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" strokecolor="black [3213]"/>
             </w:pict>
@@ -643,16 +633,7 @@
                                 <w:szCs w:val="60"/>
                                 <w:lang w:val="de-AT"/>
                               </w:rPr>
-                              <w:t>I</w:t>
-                            </w:r>
-                            <w:r>
-                              <w:rPr>
-                                <w:b/>
-                                <w:sz w:val="72"/>
-                                <w:szCs w:val="60"/>
-                                <w:lang w:val="de-AT"/>
-                              </w:rPr>
-                              <w:t>II</w:t>
+                              <w:t>IV</w:t>
                             </w:r>
                           </w:p>
                         </w:txbxContent>
@@ -707,16 +688,7 @@
                           <w:szCs w:val="60"/>
                           <w:lang w:val="de-AT"/>
                         </w:rPr>
-                        <w:t>I</w:t>
-                      </w:r>
-                      <w:r>
-                        <w:rPr>
-                          <w:b/>
-                          <w:sz w:val="72"/>
-                          <w:szCs w:val="60"/>
-                          <w:lang w:val="de-AT"/>
-                        </w:rPr>
-                        <w:t>II</w:t>
+                        <w:t>IV</w:t>
                       </w:r>
                     </w:p>
                   </w:txbxContent>
@@ -819,12 +791,8 @@
                             </w:r>
                             <w:r>
                               <w:tab/>
-                            </w:r>
-                            <w:proofErr w:type="spellStart"/>
-                            <w:r>
                               <w:t>DBI</w:t>
                             </w:r>
-                            <w:proofErr w:type="spellEnd"/>
                           </w:p>
                         </w:txbxContent>
                       </wps:txbx>
@@ -882,12 +850,8 @@
                       </w:r>
                       <w:r>
                         <w:tab/>
-                      </w:r>
-                      <w:proofErr w:type="spellStart"/>
-                      <w:r>
                         <w:t>DBI</w:t>
                       </w:r>
-                      <w:proofErr w:type="spellEnd"/>
                     </w:p>
                   </w:txbxContent>
                 </v:textbox>
@@ -913,11 +877,14 @@
         <w:t>ltsverzeichnis</w:t>
       </w:r>
     </w:p>
+    <w:bookmarkStart w:id="0" w:name="_GoBack"/>
+    <w:bookmarkEnd w:id="0"/>
     <w:p>
       <w:pPr>
         <w:pStyle w:val="Verzeichnis1"/>
         <w:rPr>
           <w:rFonts w:asciiTheme="minorHAnsi" w:eastAsiaTheme="minorEastAsia" w:hAnsiTheme="minorHAnsi" w:cstheme="minorBidi"/>
+          <w:b w:val="0"/>
           <w:noProof/>
           <w:sz w:val="22"/>
           <w:szCs w:val="22"/>
@@ -933,7 +900,7 @@
       <w:r>
         <w:fldChar w:fldCharType="separate"/>
       </w:r>
-      <w:hyperlink w:anchor="_Toc9783590" w:history="1">
+      <w:hyperlink w:anchor="_Toc10398585" w:history="1">
         <w:r>
           <w:rPr>
             <w:rStyle w:val="Hyperlink"/>
@@ -945,6 +912,7 @@
         <w:r>
           <w:rPr>
             <w:rFonts w:asciiTheme="minorHAnsi" w:eastAsiaTheme="minorEastAsia" w:hAnsiTheme="minorHAnsi" w:cstheme="minorBidi"/>
+            <w:b w:val="0"/>
             <w:noProof/>
             <w:sz w:val="22"/>
             <w:szCs w:val="22"/>
@@ -979,7 +947,7 @@
             <w:noProof/>
             <w:webHidden/>
           </w:rPr>
-          <w:instrText xml:space="preserve"> PAGEREF _Toc9783590 \h </w:instrText>
+          <w:instrText xml:space="preserve"> PAGEREF _Toc10398585 \h </w:instrText>
         </w:r>
         <w:r>
           <w:rPr>
@@ -1015,13 +983,14 @@
         <w:pStyle w:val="Verzeichnis1"/>
         <w:rPr>
           <w:rFonts w:asciiTheme="minorHAnsi" w:eastAsiaTheme="minorEastAsia" w:hAnsiTheme="minorHAnsi" w:cstheme="minorBidi"/>
+          <w:b w:val="0"/>
           <w:noProof/>
           <w:sz w:val="22"/>
           <w:szCs w:val="22"/>
           <w:lang w:val="de-AT" w:eastAsia="de-AT"/>
         </w:rPr>
       </w:pPr>
-      <w:hyperlink w:anchor="_Toc9783591" w:history="1">
+      <w:hyperlink w:anchor="_Toc10398586" w:history="1">
         <w:r>
           <w:rPr>
             <w:rStyle w:val="Hyperlink"/>
@@ -1033,6 +1002,7 @@
         <w:r>
           <w:rPr>
             <w:rFonts w:asciiTheme="minorHAnsi" w:eastAsiaTheme="minorEastAsia" w:hAnsiTheme="minorHAnsi" w:cstheme="minorBidi"/>
+            <w:b w:val="0"/>
             <w:noProof/>
             <w:sz w:val="22"/>
             <w:szCs w:val="22"/>
@@ -1067,7 +1037,7 @@
             <w:noProof/>
             <w:webHidden/>
           </w:rPr>
-          <w:instrText xml:space="preserve"> PAGEREF _Toc9783591 \h </w:instrText>
+          <w:instrText xml:space="preserve"> PAGEREF _Toc10398586 \h </w:instrText>
         </w:r>
         <w:r>
           <w:rPr>
@@ -1108,7 +1078,7 @@
           <w:lang w:val="de-AT" w:eastAsia="de-AT"/>
         </w:rPr>
       </w:pPr>
-      <w:hyperlink w:anchor="_Toc9783592" w:history="1">
+      <w:hyperlink w:anchor="_Toc10398587" w:history="1">
         <w:r>
           <w:rPr>
             <w:rStyle w:val="Hyperlink"/>
@@ -1153,7 +1123,7 @@
             <w:noProof/>
             <w:webHidden/>
           </w:rPr>
-          <w:instrText xml:space="preserve"> PAGEREF _Toc9783592 \h </w:instrText>
+          <w:instrText xml:space="preserve"> PAGEREF _Toc10398587 \h </w:instrText>
         </w:r>
         <w:r>
           <w:rPr>
@@ -1174,94 +1144,6 @@
             <w:webHidden/>
           </w:rPr>
           <w:t>2</w:t>
-        </w:r>
-        <w:r>
-          <w:rPr>
-            <w:noProof/>
-            <w:webHidden/>
-          </w:rPr>
-          <w:fldChar w:fldCharType="end"/>
-        </w:r>
-      </w:hyperlink>
-    </w:p>
-    <w:p>
-      <w:pPr>
-        <w:pStyle w:val="Verzeichnis1"/>
-        <w:rPr>
-          <w:rFonts w:asciiTheme="minorHAnsi" w:eastAsiaTheme="minorEastAsia" w:hAnsiTheme="minorHAnsi" w:cstheme="minorBidi"/>
-          <w:noProof/>
-          <w:sz w:val="22"/>
-          <w:szCs w:val="22"/>
-          <w:lang w:val="de-AT" w:eastAsia="de-AT"/>
-        </w:rPr>
-      </w:pPr>
-      <w:hyperlink w:anchor="_Toc9783593" w:history="1">
-        <w:r>
-          <w:rPr>
-            <w:rStyle w:val="Hyperlink"/>
-            <w:rFonts w:eastAsiaTheme="majorEastAsia"/>
-            <w:noProof/>
-          </w:rPr>
-          <w:t>3</w:t>
-        </w:r>
-        <w:r>
-          <w:rPr>
-            <w:rFonts w:asciiTheme="minorHAnsi" w:eastAsiaTheme="minorEastAsia" w:hAnsiTheme="minorHAnsi" w:cstheme="minorBidi"/>
-            <w:noProof/>
-            <w:sz w:val="22"/>
-            <w:szCs w:val="22"/>
-            <w:lang w:val="de-AT" w:eastAsia="de-AT"/>
-          </w:rPr>
-          <w:tab/>
-        </w:r>
-        <w:r>
-          <w:rPr>
-            <w:rStyle w:val="Hyperlink"/>
-            <w:rFonts w:eastAsiaTheme="majorEastAsia"/>
-            <w:noProof/>
-          </w:rPr>
-          <w:t>Berichterstattung</w:t>
-        </w:r>
-        <w:r>
-          <w:rPr>
-            <w:noProof/>
-            <w:webHidden/>
-          </w:rPr>
-          <w:tab/>
-        </w:r>
-        <w:r>
-          <w:rPr>
-            <w:noProof/>
-            <w:webHidden/>
-          </w:rPr>
-          <w:fldChar w:fldCharType="begin"/>
-        </w:r>
-        <w:r>
-          <w:rPr>
-            <w:noProof/>
-            <w:webHidden/>
-          </w:rPr>
-          <w:instrText xml:space="preserve"> PAGEREF _Toc9783593 \h </w:instrText>
-        </w:r>
-        <w:r>
-          <w:rPr>
-            <w:noProof/>
-            <w:webHidden/>
-          </w:rPr>
-        </w:r>
-        <w:r>
-          <w:rPr>
-            <w:noProof/>
-            <w:webHidden/>
-          </w:rPr>
-          <w:fldChar w:fldCharType="separate"/>
-        </w:r>
-        <w:r>
-          <w:rPr>
-            <w:noProof/>
-            <w:webHidden/>
-          </w:rPr>
-          <w:t>3</w:t>
         </w:r>
         <w:r>
           <w:rPr>
@@ -1282,14 +1164,14 @@
           <w:lang w:val="de-AT" w:eastAsia="de-AT"/>
         </w:rPr>
       </w:pPr>
-      <w:hyperlink w:anchor="_Toc9783594" w:history="1">
+      <w:hyperlink w:anchor="_Toc10398588" w:history="1">
         <w:r>
           <w:rPr>
             <w:rStyle w:val="Hyperlink"/>
             <w:rFonts w:eastAsiaTheme="majorEastAsia"/>
             <w:noProof/>
           </w:rPr>
-          <w:t>3.1</w:t>
+          <w:t>2.2</w:t>
         </w:r>
         <w:r>
           <w:rPr>
@@ -1306,7 +1188,7 @@
             <w:rFonts w:eastAsiaTheme="majorEastAsia"/>
             <w:noProof/>
           </w:rPr>
-          <w:t>Alexander Salletmaier (Projektleitung)</w:t>
+          <w:t>Sonstiges</w:t>
         </w:r>
         <w:r>
           <w:rPr>
@@ -1327,7 +1209,97 @@
             <w:noProof/>
             <w:webHidden/>
           </w:rPr>
-          <w:instrText xml:space="preserve"> PAGEREF _Toc9783594 \h </w:instrText>
+          <w:instrText xml:space="preserve"> PAGEREF _Toc10398588 \h </w:instrText>
+        </w:r>
+        <w:r>
+          <w:rPr>
+            <w:noProof/>
+            <w:webHidden/>
+          </w:rPr>
+        </w:r>
+        <w:r>
+          <w:rPr>
+            <w:noProof/>
+            <w:webHidden/>
+          </w:rPr>
+          <w:fldChar w:fldCharType="separate"/>
+        </w:r>
+        <w:r>
+          <w:rPr>
+            <w:noProof/>
+            <w:webHidden/>
+          </w:rPr>
+          <w:t>2</w:t>
+        </w:r>
+        <w:r>
+          <w:rPr>
+            <w:noProof/>
+            <w:webHidden/>
+          </w:rPr>
+          <w:fldChar w:fldCharType="end"/>
+        </w:r>
+      </w:hyperlink>
+    </w:p>
+    <w:p>
+      <w:pPr>
+        <w:pStyle w:val="Verzeichnis1"/>
+        <w:rPr>
+          <w:rFonts w:asciiTheme="minorHAnsi" w:eastAsiaTheme="minorEastAsia" w:hAnsiTheme="minorHAnsi" w:cstheme="minorBidi"/>
+          <w:b w:val="0"/>
+          <w:noProof/>
+          <w:sz w:val="22"/>
+          <w:szCs w:val="22"/>
+          <w:lang w:val="de-AT" w:eastAsia="de-AT"/>
+        </w:rPr>
+      </w:pPr>
+      <w:hyperlink w:anchor="_Toc10398589" w:history="1">
+        <w:r>
+          <w:rPr>
+            <w:rStyle w:val="Hyperlink"/>
+            <w:rFonts w:eastAsiaTheme="majorEastAsia"/>
+            <w:noProof/>
+          </w:rPr>
+          <w:t>3</w:t>
+        </w:r>
+        <w:r>
+          <w:rPr>
+            <w:rFonts w:asciiTheme="minorHAnsi" w:eastAsiaTheme="minorEastAsia" w:hAnsiTheme="minorHAnsi" w:cstheme="minorBidi"/>
+            <w:b w:val="0"/>
+            <w:noProof/>
+            <w:sz w:val="22"/>
+            <w:szCs w:val="22"/>
+            <w:lang w:val="de-AT" w:eastAsia="de-AT"/>
+          </w:rPr>
+          <w:tab/>
+        </w:r>
+        <w:r>
+          <w:rPr>
+            <w:rStyle w:val="Hyperlink"/>
+            <w:rFonts w:eastAsiaTheme="majorEastAsia"/>
+            <w:noProof/>
+          </w:rPr>
+          <w:t>Berichterstattung</w:t>
+        </w:r>
+        <w:r>
+          <w:rPr>
+            <w:noProof/>
+            <w:webHidden/>
+          </w:rPr>
+          <w:tab/>
+        </w:r>
+        <w:r>
+          <w:rPr>
+            <w:noProof/>
+            <w:webHidden/>
+          </w:rPr>
+          <w:fldChar w:fldCharType="begin"/>
+        </w:r>
+        <w:r>
+          <w:rPr>
+            <w:noProof/>
+            <w:webHidden/>
+          </w:rPr>
+          <w:instrText xml:space="preserve"> PAGEREF _Toc10398589 \h </w:instrText>
         </w:r>
         <w:r>
           <w:rPr>
@@ -1368,14 +1340,14 @@
           <w:lang w:val="de-AT" w:eastAsia="de-AT"/>
         </w:rPr>
       </w:pPr>
-      <w:hyperlink w:anchor="_Toc9783595" w:history="1">
+      <w:hyperlink w:anchor="_Toc10398590" w:history="1">
         <w:r>
           <w:rPr>
             <w:rStyle w:val="Hyperlink"/>
             <w:rFonts w:eastAsiaTheme="majorEastAsia"/>
             <w:noProof/>
           </w:rPr>
-          <w:t>3.2</w:t>
+          <w:t>3.1</w:t>
         </w:r>
         <w:r>
           <w:rPr>
@@ -1392,7 +1364,7 @@
             <w:rFonts w:eastAsiaTheme="majorEastAsia"/>
             <w:noProof/>
           </w:rPr>
-          <w:t>Thomas Wageneder (Backend)</w:t>
+          <w:t>Alexander Salletmaier (Projektleitung)</w:t>
         </w:r>
         <w:r>
           <w:rPr>
@@ -1413,7 +1385,7 @@
             <w:noProof/>
             <w:webHidden/>
           </w:rPr>
-          <w:instrText xml:space="preserve"> PAGEREF _Toc9783595 \h </w:instrText>
+          <w:instrText xml:space="preserve"> PAGEREF _Toc10398590 \h </w:instrText>
         </w:r>
         <w:r>
           <w:rPr>
@@ -1454,14 +1426,14 @@
           <w:lang w:val="de-AT" w:eastAsia="de-AT"/>
         </w:rPr>
       </w:pPr>
-      <w:hyperlink w:anchor="_Toc9783596" w:history="1">
+      <w:hyperlink w:anchor="_Toc10398591" w:history="1">
         <w:r>
           <w:rPr>
             <w:rStyle w:val="Hyperlink"/>
             <w:rFonts w:eastAsiaTheme="majorEastAsia"/>
             <w:noProof/>
           </w:rPr>
-          <w:t>3.3</w:t>
+          <w:t>3.2</w:t>
         </w:r>
         <w:r>
           <w:rPr>
@@ -1478,7 +1450,7 @@
             <w:rFonts w:eastAsiaTheme="majorEastAsia"/>
             <w:noProof/>
           </w:rPr>
-          <w:t>Lukas Litzlbauer (Datenbank)</w:t>
+          <w:t>Thomas Wageneder (Backend)</w:t>
         </w:r>
         <w:r>
           <w:rPr>
@@ -1499,7 +1471,7 @@
             <w:noProof/>
             <w:webHidden/>
           </w:rPr>
-          <w:instrText xml:space="preserve"> PAGEREF _Toc9783596 \h </w:instrText>
+          <w:instrText xml:space="preserve"> PAGEREF _Toc10398591 \h </w:instrText>
         </w:r>
         <w:r>
           <w:rPr>
@@ -1540,14 +1512,14 @@
           <w:lang w:val="de-AT" w:eastAsia="de-AT"/>
         </w:rPr>
       </w:pPr>
-      <w:hyperlink w:anchor="_Toc9783597" w:history="1">
+      <w:hyperlink w:anchor="_Toc10398592" w:history="1">
         <w:r>
           <w:rPr>
             <w:rStyle w:val="Hyperlink"/>
             <w:rFonts w:eastAsiaTheme="majorEastAsia"/>
             <w:noProof/>
           </w:rPr>
-          <w:t>3.4</w:t>
+          <w:t>3.3</w:t>
         </w:r>
         <w:r>
           <w:rPr>
@@ -1564,7 +1536,7 @@
             <w:rFonts w:eastAsiaTheme="majorEastAsia"/>
             <w:noProof/>
           </w:rPr>
-          <w:t>Aleks Dimitrov (REST)</w:t>
+          <w:t>Lukas Litzlbauer (Datenbank)</w:t>
         </w:r>
         <w:r>
           <w:rPr>
@@ -1585,7 +1557,7 @@
             <w:noProof/>
             <w:webHidden/>
           </w:rPr>
-          <w:instrText xml:space="preserve"> PAGEREF _Toc9783597 \h </w:instrText>
+          <w:instrText xml:space="preserve"> PAGEREF _Toc10398592 \h </w:instrText>
         </w:r>
         <w:r>
           <w:rPr>
@@ -1626,14 +1598,14 @@
           <w:lang w:val="de-AT" w:eastAsia="de-AT"/>
         </w:rPr>
       </w:pPr>
-      <w:hyperlink w:anchor="_Toc9783598" w:history="1">
+      <w:hyperlink w:anchor="_Toc10398593" w:history="1">
         <w:r>
           <w:rPr>
             <w:rStyle w:val="Hyperlink"/>
             <w:rFonts w:eastAsiaTheme="majorEastAsia"/>
             <w:noProof/>
           </w:rPr>
-          <w:t>3.5</w:t>
+          <w:t>3.4</w:t>
         </w:r>
         <w:r>
           <w:rPr>
@@ -1650,7 +1622,7 @@
             <w:rFonts w:eastAsiaTheme="majorEastAsia"/>
             <w:noProof/>
           </w:rPr>
-          <w:t>Jakob Deubler (REST)</w:t>
+          <w:t>Aleks Dimitrov (REST)</w:t>
         </w:r>
         <w:r>
           <w:rPr>
@@ -1671,7 +1643,7 @@
             <w:noProof/>
             <w:webHidden/>
           </w:rPr>
-          <w:instrText xml:space="preserve"> PAGEREF _Toc9783598 \h </w:instrText>
+          <w:instrText xml:space="preserve"> PAGEREF _Toc10398593 \h </w:instrText>
         </w:r>
         <w:r>
           <w:rPr>
@@ -1712,14 +1684,14 @@
           <w:lang w:val="de-AT" w:eastAsia="de-AT"/>
         </w:rPr>
       </w:pPr>
-      <w:hyperlink w:anchor="_Toc9783599" w:history="1">
+      <w:hyperlink w:anchor="_Toc10398594" w:history="1">
         <w:r>
           <w:rPr>
             <w:rStyle w:val="Hyperlink"/>
             <w:rFonts w:eastAsiaTheme="majorEastAsia"/>
             <w:noProof/>
           </w:rPr>
-          <w:t>3.6</w:t>
+          <w:t>3.5</w:t>
         </w:r>
         <w:r>
           <w:rPr>
@@ -1736,7 +1708,7 @@
             <w:rFonts w:eastAsiaTheme="majorEastAsia"/>
             <w:noProof/>
           </w:rPr>
-          <w:t>Lukas Bauer (Frontend)</w:t>
+          <w:t>Jakob Daniel Deubler (REST)</w:t>
         </w:r>
         <w:r>
           <w:rPr>
@@ -1757,7 +1729,7 @@
             <w:noProof/>
             <w:webHidden/>
           </w:rPr>
-          <w:instrText xml:space="preserve"> PAGEREF _Toc9783599 \h </w:instrText>
+          <w:instrText xml:space="preserve"> PAGEREF _Toc10398594 \h </w:instrText>
         </w:r>
         <w:r>
           <w:rPr>
@@ -1777,7 +1749,7 @@
             <w:noProof/>
             <w:webHidden/>
           </w:rPr>
-          <w:t>4</w:t>
+          <w:t>3</w:t>
         </w:r>
         <w:r>
           <w:rPr>
@@ -1798,14 +1770,14 @@
           <w:lang w:val="de-AT" w:eastAsia="de-AT"/>
         </w:rPr>
       </w:pPr>
-      <w:hyperlink w:anchor="_Toc9783600" w:history="1">
+      <w:hyperlink w:anchor="_Toc10398595" w:history="1">
         <w:r>
           <w:rPr>
             <w:rStyle w:val="Hyperlink"/>
             <w:rFonts w:eastAsiaTheme="majorEastAsia"/>
             <w:noProof/>
           </w:rPr>
-          <w:t>3.7</w:t>
+          <w:t>3.6</w:t>
         </w:r>
         <w:r>
           <w:rPr>
@@ -1822,6 +1794,92 @@
             <w:rFonts w:eastAsiaTheme="majorEastAsia"/>
             <w:noProof/>
           </w:rPr>
+          <w:t>Lukas Bauer (Frontend)</w:t>
+        </w:r>
+        <w:r>
+          <w:rPr>
+            <w:noProof/>
+            <w:webHidden/>
+          </w:rPr>
+          <w:tab/>
+        </w:r>
+        <w:r>
+          <w:rPr>
+            <w:noProof/>
+            <w:webHidden/>
+          </w:rPr>
+          <w:fldChar w:fldCharType="begin"/>
+        </w:r>
+        <w:r>
+          <w:rPr>
+            <w:noProof/>
+            <w:webHidden/>
+          </w:rPr>
+          <w:instrText xml:space="preserve"> PAGEREF _Toc10398595 \h </w:instrText>
+        </w:r>
+        <w:r>
+          <w:rPr>
+            <w:noProof/>
+            <w:webHidden/>
+          </w:rPr>
+        </w:r>
+        <w:r>
+          <w:rPr>
+            <w:noProof/>
+            <w:webHidden/>
+          </w:rPr>
+          <w:fldChar w:fldCharType="separate"/>
+        </w:r>
+        <w:r>
+          <w:rPr>
+            <w:noProof/>
+            <w:webHidden/>
+          </w:rPr>
+          <w:t>4</w:t>
+        </w:r>
+        <w:r>
+          <w:rPr>
+            <w:noProof/>
+            <w:webHidden/>
+          </w:rPr>
+          <w:fldChar w:fldCharType="end"/>
+        </w:r>
+      </w:hyperlink>
+    </w:p>
+    <w:p>
+      <w:pPr>
+        <w:pStyle w:val="Verzeichnis2"/>
+        <w:rPr>
+          <w:rFonts w:asciiTheme="minorHAnsi" w:eastAsiaTheme="minorEastAsia" w:hAnsiTheme="minorHAnsi" w:cstheme="minorBidi"/>
+          <w:noProof/>
+          <w:szCs w:val="22"/>
+          <w:lang w:val="de-AT" w:eastAsia="de-AT"/>
+        </w:rPr>
+      </w:pPr>
+      <w:hyperlink w:anchor="_Toc10398596" w:history="1">
+        <w:r>
+          <w:rPr>
+            <w:rStyle w:val="Hyperlink"/>
+            <w:rFonts w:eastAsiaTheme="majorEastAsia"/>
+            <w:noProof/>
+          </w:rPr>
+          <w:t>3.7</w:t>
+        </w:r>
+        <w:r>
+          <w:rPr>
+            <w:rFonts w:asciiTheme="minorHAnsi" w:eastAsiaTheme="minorEastAsia" w:hAnsiTheme="minorHAnsi" w:cstheme="minorBidi"/>
+            <w:noProof/>
+            <w:szCs w:val="22"/>
+            <w:lang w:val="de-AT" w:eastAsia="de-AT"/>
+          </w:rPr>
+          <w:tab/>
+        </w:r>
+        <w:r>
+          <w:rPr>
+            <w:rStyle w:val="Hyperlink"/>
+            <w:rFonts w:eastAsiaTheme="majorEastAsia"/>
+            <w:noProof/>
+          </w:rPr>
           <w:t>Jonas Voraberger (Frontend)</w:t>
         </w:r>
         <w:r>
@@ -1843,7 +1901,7 @@
             <w:noProof/>
             <w:webHidden/>
           </w:rPr>
-          <w:instrText xml:space="preserve"> PAGEREF _Toc9783600 \h </w:instrText>
+          <w:instrText xml:space="preserve"> PAGEREF _Toc10398596 \h </w:instrText>
         </w:r>
         <w:r>
           <w:rPr>
@@ -1908,12 +1966,12 @@
       <w:pPr>
         <w:pStyle w:val="Gliederungsebene1"/>
       </w:pPr>
-      <w:bookmarkStart w:id="0" w:name="_Toc9783590"/>
+      <w:bookmarkStart w:id="1" w:name="_Toc10398585"/>
       <w:r>
         <w:lastRenderedPageBreak/>
         <w:t>Inhalte des Dokuments</w:t>
       </w:r>
-      <w:bookmarkEnd w:id="0"/>
+      <w:bookmarkEnd w:id="1"/>
     </w:p>
     <w:p>
       <w:pPr>
@@ -1948,22 +2006,22 @@
       <w:pPr>
         <w:pStyle w:val="Gliederungsebene1"/>
       </w:pPr>
-      <w:bookmarkStart w:id="1" w:name="_Toc9783591"/>
+      <w:bookmarkStart w:id="2" w:name="_Toc10398586"/>
       <w:r>
         <w:lastRenderedPageBreak/>
         <w:t>Zeitplan</w:t>
       </w:r>
-      <w:bookmarkEnd w:id="1"/>
+      <w:bookmarkEnd w:id="2"/>
     </w:p>
     <w:p>
       <w:pPr>
         <w:pStyle w:val="Gliederungsebene2"/>
       </w:pPr>
-      <w:bookmarkStart w:id="2" w:name="_Toc9783592"/>
+      <w:bookmarkStart w:id="3" w:name="_Toc10398587"/>
       <w:r>
         <w:t>Zeitplan pro Arbeitspaket</w:t>
       </w:r>
-      <w:bookmarkEnd w:id="2"/>
+      <w:bookmarkEnd w:id="3"/>
     </w:p>
     <w:tbl>
       <w:tblPr>
@@ -2063,10 +2121,10 @@
               <w:cnfStyle w:val="000000100000" w:firstRow="0" w:lastRow="0" w:firstColumn="0" w:lastColumn="0" w:oddVBand="0" w:evenVBand="0" w:oddHBand="1" w:evenHBand="0" w:firstRowFirstColumn="0" w:firstRowLastColumn="0" w:lastRowFirstColumn="0" w:lastRowLastColumn="0"/>
             </w:pPr>
             <w:r>
-              <w:t>1</w:t>
+              <w:t>2</w:t>
             </w:r>
             <w:r>
-              <w:t>7</w:t>
+              <w:t>6</w:t>
             </w:r>
           </w:p>
         </w:tc>
@@ -2080,7 +2138,10 @@
               <w:cnfStyle w:val="000000100000" w:firstRow="0" w:lastRow="0" w:firstColumn="0" w:lastColumn="0" w:oddVBand="0" w:evenVBand="0" w:oddHBand="1" w:evenHBand="0" w:firstRowFirstColumn="0" w:firstRowLastColumn="0" w:lastRowFirstColumn="0" w:lastRowLastColumn="0"/>
             </w:pPr>
             <w:r>
-              <w:t>30</w:t>
+              <w:t>3</w:t>
+            </w:r>
+            <w:r>
+              <w:t>2</w:t>
             </w:r>
           </w:p>
         </w:tc>
@@ -2130,7 +2191,7 @@
               <w:cnfStyle w:val="000000000000" w:firstRow="0" w:lastRow="0" w:firstColumn="0" w:lastColumn="0" w:oddVBand="0" w:evenVBand="0" w:oddHBand="0" w:evenHBand="0" w:firstRowFirstColumn="0" w:firstRowLastColumn="0" w:lastRowFirstColumn="0" w:lastRowLastColumn="0"/>
             </w:pPr>
             <w:r>
-              <w:t>4</w:t>
+              <w:t>6</w:t>
             </w:r>
           </w:p>
         </w:tc>
@@ -2144,7 +2205,7 @@
               <w:cnfStyle w:val="000000000000" w:firstRow="0" w:lastRow="0" w:firstColumn="0" w:lastColumn="0" w:oddVBand="0" w:evenVBand="0" w:oddHBand="0" w:evenHBand="0" w:firstRowFirstColumn="0" w:firstRowLastColumn="0" w:lastRowFirstColumn="0" w:lastRowLastColumn="0"/>
             </w:pPr>
             <w:r>
-              <w:t>4</w:t>
+              <w:t>6</w:t>
             </w:r>
           </w:p>
         </w:tc>
@@ -2194,7 +2255,7 @@
               <w:t>1</w:t>
             </w:r>
             <w:r>
-              <w:t>3</w:t>
+              <w:t>6</w:t>
             </w:r>
           </w:p>
         </w:tc>
@@ -2211,7 +2272,7 @@
               <w:t>1</w:t>
             </w:r>
             <w:r>
-              <w:t>8</w:t>
+              <w:t>6</w:t>
             </w:r>
           </w:p>
         </w:tc>
@@ -2225,7 +2286,16 @@
               <w:cnfStyle w:val="000000100000" w:firstRow="0" w:lastRow="0" w:firstColumn="0" w:lastColumn="0" w:oddVBand="0" w:evenVBand="0" w:oddHBand="1" w:evenHBand="0" w:firstRowFirstColumn="0" w:firstRowLastColumn="0" w:lastRowFirstColumn="0" w:lastRowLastColumn="0"/>
             </w:pPr>
             <w:r>
-              <w:t>20.05.2019</w:t>
+              <w:t>2</w:t>
+            </w:r>
+            <w:r>
+              <w:t>7</w:t>
+            </w:r>
+            <w:r>
+              <w:t>.05.2019</w:t>
+            </w:r>
+            <w:r>
+              <w:t xml:space="preserve"> (fertig)</w:t>
             </w:r>
           </w:p>
         </w:tc>
@@ -2255,7 +2325,7 @@
               <w:cnfStyle w:val="000000000000" w:firstRow="0" w:lastRow="0" w:firstColumn="0" w:lastColumn="0" w:oddVBand="0" w:evenVBand="0" w:oddHBand="0" w:evenHBand="0" w:firstRowFirstColumn="0" w:firstRowLastColumn="0" w:lastRowFirstColumn="0" w:lastRowLastColumn="0"/>
             </w:pPr>
             <w:r>
-              <w:t>15</w:t>
+              <w:t>23</w:t>
             </w:r>
           </w:p>
         </w:tc>
@@ -2269,10 +2339,7 @@
               <w:cnfStyle w:val="000000000000" w:firstRow="0" w:lastRow="0" w:firstColumn="0" w:lastColumn="0" w:oddVBand="0" w:evenVBand="0" w:oddHBand="0" w:evenHBand="0" w:firstRowFirstColumn="0" w:firstRowLastColumn="0" w:lastRowFirstColumn="0" w:lastRowLastColumn="0"/>
             </w:pPr>
             <w:r>
-              <w:t>2</w:t>
-            </w:r>
-            <w:r>
-              <w:t>4</w:t>
+              <w:t>31</w:t>
             </w:r>
           </w:p>
         </w:tc>
@@ -2319,7 +2386,7 @@
               <w:cnfStyle w:val="000000100000" w:firstRow="0" w:lastRow="0" w:firstColumn="0" w:lastColumn="0" w:oddVBand="0" w:evenVBand="0" w:oddHBand="1" w:evenHBand="0" w:firstRowFirstColumn="0" w:firstRowLastColumn="0" w:lastRowFirstColumn="0" w:lastRowLastColumn="0"/>
             </w:pPr>
             <w:r>
-              <w:t>3</w:t>
+              <w:t>5</w:t>
             </w:r>
           </w:p>
         </w:tc>
@@ -2391,7 +2458,7 @@
               <w:cnfStyle w:val="000000000000" w:firstRow="0" w:lastRow="0" w:firstColumn="0" w:lastColumn="0" w:oddVBand="0" w:evenVBand="0" w:oddHBand="0" w:evenHBand="0" w:firstRowFirstColumn="0" w:firstRowLastColumn="0" w:lastRowFirstColumn="0" w:lastRowLastColumn="0"/>
             </w:pPr>
             <w:r>
-              <w:t>7</w:t>
+              <w:t>8</w:t>
             </w:r>
           </w:p>
         </w:tc>
@@ -2438,7 +2505,7 @@
               <w:cnfStyle w:val="000000100000" w:firstRow="0" w:lastRow="0" w:firstColumn="0" w:lastColumn="0" w:oddVBand="0" w:evenVBand="0" w:oddHBand="1" w:evenHBand="0" w:firstRowFirstColumn="0" w:firstRowLastColumn="0" w:lastRowFirstColumn="0" w:lastRowLastColumn="0"/>
             </w:pPr>
             <w:r>
-              <w:t>3</w:t>
+              <w:t>4</w:t>
             </w:r>
           </w:p>
         </w:tc>
@@ -2474,6 +2541,65 @@
     </w:tbl>
     <w:p>
       <w:pPr>
+        <w:pStyle w:val="Gliederungsebene2"/>
+      </w:pPr>
+      <w:bookmarkStart w:id="4" w:name="_Toc10398588"/>
+      <w:r>
+        <w:t>Sonstiges</w:t>
+      </w:r>
+      <w:bookmarkEnd w:id="4"/>
+    </w:p>
+    <w:p>
+      <w:pPr>
+        <w:pStyle w:val="Flietext"/>
+      </w:pPr>
+      <w:r>
+        <w:t>Es wurde ein lokaler Webservice zum Testen der Funktionalität entwickelt. Beim nächsten Termin werden diese Schnittstellen vom Frontend aufgerufen.</w:t>
+      </w:r>
+    </w:p>
+    <w:p>
+      <w:pPr>
+        <w:pStyle w:val="Flietext"/>
+      </w:pPr>
+      <w:r>
+        <w:t>Ursprünglich war eine Ajax-Schnittstelle dafür vorgesehen, da dies</w:t>
+      </w:r>
+      <w:r>
+        <w:t xml:space="preserve"> allerdings</w:t>
+      </w:r>
+      <w:r>
+        <w:t xml:space="preserve"> </w:t>
+      </w:r>
+      <w:r>
+        <w:t>scheinbar ein irreguläres Vorgehen in Vue.js ist, werden wir anstelle von Ajax, die empfohlene Schnittstelle „</w:t>
+      </w:r>
+      <w:proofErr w:type="spellStart"/>
+      <w:r>
+        <w:t>Axios</w:t>
+      </w:r>
+      <w:proofErr w:type="spellEnd"/>
+      <w:r>
+        <w:t>“ verwenden.</w:t>
+      </w:r>
+    </w:p>
+    <w:p>
+      <w:pPr>
+        <w:pStyle w:val="Flietext"/>
+      </w:pPr>
+      <w:r>
+        <w:t>Es wird wegen kurzzeitiger Komplikationen beim Übertragen von Frontend-Daten zu einer entsprechenden Verschiebung kommen.</w:t>
+      </w:r>
+    </w:p>
+    <w:p>
+      <w:pPr>
+        <w:pStyle w:val="Flietext"/>
+      </w:pPr>
+      <w:r>
+        <w:t>Bei der Datenbank mussten, wie in einem früheren Bericht angekündigt, noch marginale Änderungen durchgeführt werden. Entsprechende Testdaten wurden erstellt.</w:t>
+      </w:r>
+    </w:p>
+    <w:p>
+      <w:pPr>
         <w:pStyle w:val="Flietext"/>
         <w:rPr>
           <w:sz w:val="32"/>
@@ -2487,22 +2613,22 @@
       <w:pPr>
         <w:pStyle w:val="Gliederungsebene1"/>
       </w:pPr>
-      <w:bookmarkStart w:id="3" w:name="_Toc9783593"/>
+      <w:bookmarkStart w:id="5" w:name="_Toc10398589"/>
       <w:r>
         <w:lastRenderedPageBreak/>
         <w:t>Berichterstattung</w:t>
       </w:r>
-      <w:bookmarkEnd w:id="3"/>
+      <w:bookmarkEnd w:id="5"/>
     </w:p>
     <w:p>
       <w:pPr>
         <w:pStyle w:val="Gliederungsebene2"/>
       </w:pPr>
-      <w:bookmarkStart w:id="4" w:name="_Toc9783594"/>
+      <w:bookmarkStart w:id="6" w:name="_Toc10398590"/>
       <w:r>
         <w:t>Alexander Salletmaier (Projektleitung)</w:t>
       </w:r>
-      <w:bookmarkEnd w:id="4"/>
+      <w:bookmarkEnd w:id="6"/>
     </w:p>
     <w:p>
       <w:pPr>
@@ -2555,11 +2681,11 @@
       <w:pPr>
         <w:pStyle w:val="Gliederungsebene2"/>
       </w:pPr>
-      <w:bookmarkStart w:id="5" w:name="_Toc9783595"/>
+      <w:bookmarkStart w:id="7" w:name="_Toc10398591"/>
       <w:r>
         <w:t>Thomas Wageneder (Backend)</w:t>
       </w:r>
-      <w:bookmarkEnd w:id="5"/>
+      <w:bookmarkEnd w:id="7"/>
     </w:p>
     <w:p>
       <w:pPr>
@@ -2607,11 +2733,19 @@
       <w:pPr>
         <w:pStyle w:val="Gliederungsebene2"/>
       </w:pPr>
-      <w:bookmarkStart w:id="6" w:name="_Toc9783596"/>
-      <w:r>
-        <w:t>Lukas Litzlbauer (Datenbank)</w:t>
-      </w:r>
-      <w:bookmarkEnd w:id="6"/>
+      <w:bookmarkStart w:id="8" w:name="_Toc10398592"/>
+      <w:r>
+        <w:t xml:space="preserve">Lukas </w:t>
+      </w:r>
+      <w:proofErr w:type="spellStart"/>
+      <w:r>
+        <w:t>Litzlbauer</w:t>
+      </w:r>
+      <w:proofErr w:type="spellEnd"/>
+      <w:r>
+        <w:t xml:space="preserve"> (Datenbank)</w:t>
+      </w:r>
+      <w:bookmarkEnd w:id="8"/>
     </w:p>
     <w:p>
       <w:pPr>
@@ -2647,18 +2781,24 @@
         <w:pStyle w:val="Aufzhlungdiplomarbeit"/>
       </w:pPr>
       <w:r>
-        <w:t>Befühlen der Datenbank mit Testdaten</w:t>
+        <w:t>Befü</w:t>
+      </w:r>
+      <w:r>
+        <w:t>l</w:t>
+      </w:r>
+      <w:r>
+        <w:t>len der Datenbank mit Testdaten</w:t>
       </w:r>
     </w:p>
     <w:p>
       <w:pPr>
         <w:pStyle w:val="Gliederungsebene2"/>
       </w:pPr>
-      <w:bookmarkStart w:id="7" w:name="_Toc9783597"/>
+      <w:bookmarkStart w:id="9" w:name="_Toc10398593"/>
       <w:r>
         <w:t>Aleks Dimitrov (REST)</w:t>
       </w:r>
-      <w:bookmarkEnd w:id="7"/>
+      <w:bookmarkEnd w:id="9"/>
     </w:p>
     <w:p>
       <w:pPr>
@@ -2670,8 +2810,6 @@
       <w:r>
         <w:t xml:space="preserve"> erstellt und unvollständig angefertigt</w:t>
       </w:r>
-      <w:bookmarkStart w:id="8" w:name="_GoBack"/>
-      <w:bookmarkEnd w:id="8"/>
     </w:p>
     <w:p>
       <w:pPr>
@@ -2684,8 +2822,13 @@
         <w:t xml:space="preserve"> (=Fehler behoben)</w:t>
       </w:r>
       <w:r>
-        <w:t xml:space="preserve"> des JSON-Strings mit Hilfe von Jakob Deubler</w:t>
-      </w:r>
+        <w:t xml:space="preserve"> des JSON-Strings mit Hilfe von Jakob </w:t>
+      </w:r>
+      <w:proofErr w:type="spellStart"/>
+      <w:r>
+        <w:t>Deubler</w:t>
+      </w:r>
+      <w:proofErr w:type="spellEnd"/>
       <w:r>
         <w:t xml:space="preserve"> </w:t>
       </w:r>
@@ -2695,8 +2838,13 @@
         <w:pStyle w:val="Aufzhlungdiplomarbeit"/>
       </w:pPr>
       <w:r>
-        <w:t>Testdaten teilweise neu erstellt wegen den Fehlern mit Jakob Deubler</w:t>
-      </w:r>
+        <w:t xml:space="preserve">Testdaten teilweise neu erstellt wegen den Fehlern mit Jakob </w:t>
+      </w:r>
+      <w:proofErr w:type="spellStart"/>
+      <w:r>
+        <w:t>Deubler</w:t>
+      </w:r>
+      <w:proofErr w:type="spellEnd"/>
     </w:p>
     <w:p>
       <w:pPr>
@@ -2710,17 +2858,22 @@
       <w:pPr>
         <w:pStyle w:val="Gliederungsebene2"/>
       </w:pPr>
-      <w:bookmarkStart w:id="9" w:name="_Toc9783598"/>
+      <w:bookmarkStart w:id="10" w:name="_Toc10398594"/>
       <w:r>
         <w:t xml:space="preserve">Jakob </w:t>
       </w:r>
       <w:r>
         <w:t xml:space="preserve">Daniel </w:t>
       </w:r>
-      <w:r>
-        <w:t>Deubler (REST)</w:t>
-      </w:r>
-      <w:bookmarkEnd w:id="9"/>
+      <w:proofErr w:type="spellStart"/>
+      <w:r>
+        <w:t>Deubler</w:t>
+      </w:r>
+      <w:proofErr w:type="spellEnd"/>
+      <w:r>
+        <w:t xml:space="preserve"> (REST)</w:t>
+      </w:r>
+      <w:bookmarkEnd w:id="10"/>
     </w:p>
     <w:p>
       <w:pPr>
@@ -2780,7 +2933,7 @@
       <w:pPr>
         <w:pStyle w:val="Gliederungsebene2"/>
       </w:pPr>
-      <w:bookmarkStart w:id="10" w:name="_Toc9783599"/>
+      <w:bookmarkStart w:id="11" w:name="_Toc10398595"/>
       <w:r>
         <w:lastRenderedPageBreak/>
         <w:t>Lukas Bauer (Fronte</w:t>
@@ -2791,7 +2944,7 @@
       <w:r>
         <w:t>d)</w:t>
       </w:r>
-      <w:bookmarkEnd w:id="10"/>
+      <w:bookmarkEnd w:id="11"/>
     </w:p>
     <w:p>
       <w:pPr>
@@ -2827,15 +2980,20 @@
       <w:pPr>
         <w:pStyle w:val="Aufzhlungdiplomarbeit"/>
       </w:pPr>
+      <w:proofErr w:type="spellStart"/>
       <w:r>
         <w:t>Axios</w:t>
       </w:r>
+      <w:proofErr w:type="spellEnd"/>
+      <w:r>
+        <w:t xml:space="preserve"> als Alternative zu Ajax herangezogen</w:t>
+      </w:r>
     </w:p>
     <w:p>
       <w:pPr>
         <w:pStyle w:val="Gliederungsebene2"/>
       </w:pPr>
-      <w:bookmarkStart w:id="11" w:name="_Toc9783600"/>
+      <w:bookmarkStart w:id="12" w:name="_Toc10398596"/>
       <w:r>
         <w:t>Jonas Voraberger (Fronte</w:t>
       </w:r>
@@ -2845,14 +3003,19 @@
       <w:r>
         <w:t>d)</w:t>
       </w:r>
-      <w:bookmarkEnd w:id="11"/>
+      <w:bookmarkEnd w:id="12"/>
     </w:p>
     <w:p>
       <w:pPr>
         <w:pStyle w:val="Aufzhlungdiplomarbeit"/>
       </w:pPr>
-      <w:r>
-        <w:t>IntelliJ Ultimate Edition installiert</w:t>
+      <w:proofErr w:type="spellStart"/>
+      <w:r>
+        <w:t>IntelliJ</w:t>
+      </w:r>
+      <w:proofErr w:type="spellEnd"/>
+      <w:r>
+        <w:t xml:space="preserve"> Ultimate Edition installiert</w:t>
       </w:r>
     </w:p>
     <w:p>
@@ -2891,7 +3054,7 @@
 </file>
 
 <file path=word/endnotes.xml><?xml version="1.0" encoding="utf-8"?>
-<w:endnotes xmlns:wpc="http://schemas.microsoft.com/office/word/2010/wordprocessingCanvas" xmlns:mc="http://schemas.openxmlformats.org/markup-compatibility/2006" xmlns:o="urn:schemas-microsoft-com:office:office" xmlns:r="http://schemas.openxmlformats.org/officeDocument/2006/relationships" xmlns:m="http://schemas.openxmlformats.org/officeDocument/2006/math" xmlns:v="urn:schemas-microsoft-com:vml" xmlns:wp14="http://schemas.microsoft.com/office/word/2010/wordprocessingDrawing" xmlns:wp="http://schemas.openxmlformats.org/drawingml/2006/wordprocessingDrawing" xmlns:w10="urn:schemas-microsoft-com:office:word" xmlns:w="http://schemas.openxmlformats.org/wordprocessingml/2006/main" xmlns:w14="http://schemas.microsoft.com/office/word/2010/wordml" xmlns:w15="http://schemas.microsoft.com/office/word/2012/wordml" xmlns:wpg="http://schemas.microsoft.com/office/word/2010/wordprocessingGroup" xmlns:wpi="http://schemas.microsoft.com/office/word/2010/wordprocessingInk" xmlns:wne="http://schemas.microsoft.com/office/word/2006/wordml" xmlns:wps="http://schemas.microsoft.com/office/word/2010/wordprocessingShape" mc:Ignorable="w14 w15 wp14">
+<w:endnotes xmlns:wpc="http://schemas.microsoft.com/office/word/2010/wordprocessingCanvas" xmlns:cx="http://schemas.microsoft.com/office/drawing/2014/chartex" xmlns:cx1="http://schemas.microsoft.com/office/drawing/2015/9/8/chartex" xmlns:cx2="http://schemas.microsoft.com/office/drawing/2015/10/21/chartex" xmlns:cx3="http://schemas.microsoft.com/office/drawing/2016/5/9/chartex" xmlns:cx4="http://schemas.microsoft.com/office/drawing/2016/5/10/chartex" xmlns:cx5="http://schemas.microsoft.com/office/drawing/2016/5/11/chartex" xmlns:cx6="http://schemas.microsoft.com/office/drawing/2016/5/12/chartex" xmlns:cx7="http://schemas.microsoft.com/office/drawing/2016/5/13/chartex" xmlns:cx8="http://schemas.microsoft.com/office/drawing/2016/5/14/chartex" xmlns:mc="http://schemas.openxmlformats.org/markup-compatibility/2006" xmlns:aink="http://schemas.microsoft.com/office/drawing/2016/ink" xmlns:am3d="http://schemas.microsoft.com/office/drawing/2017/model3d" xmlns:o="urn:schemas-microsoft-com:office:office" xmlns:r="http://schemas.openxmlformats.org/officeDocument/2006/relationships" xmlns:m="http://schemas.openxmlformats.org/officeDocument/2006/math" xmlns:v="urn:schemas-microsoft-com:vml" xmlns:wp14="http://schemas.microsoft.com/office/word/2010/wordprocessingDrawing" xmlns:wp="http://schemas.openxmlformats.org/drawingml/2006/wordprocessingDrawing" xmlns:w10="urn:schemas-microsoft-com:office:word" xmlns:w="http://schemas.openxmlformats.org/wordprocessingml/2006/main" xmlns:w14="http://schemas.microsoft.com/office/word/2010/wordml" xmlns:w15="http://schemas.microsoft.com/office/word/2012/wordml" xmlns:w16cid="http://schemas.microsoft.com/office/word/2016/wordml/cid" xmlns:w16se="http://schemas.microsoft.com/office/word/2015/wordml/symex" xmlns:wpg="http://schemas.microsoft.com/office/word/2010/wordprocessingGroup" xmlns:wpi="http://schemas.microsoft.com/office/word/2010/wordprocessingInk" xmlns:wne="http://schemas.microsoft.com/office/word/2006/wordml" xmlns:wps="http://schemas.microsoft.com/office/word/2010/wordprocessingShape" mc:Ignorable="w14 w15 w16se w16cid wp14">
   <w:endnote w:type="separator" w:id="-1">
     <w:p>
       <w:pPr>
@@ -2916,7 +3079,7 @@
 </file>
 
 <file path=word/footer1.xml><?xml version="1.0" encoding="utf-8"?>
-<w:ftr xmlns:wpc="http://schemas.microsoft.com/office/word/2010/wordprocessingCanvas" xmlns:mc="http://schemas.openxmlformats.org/markup-compatibility/2006" xmlns:o="urn:schemas-microsoft-com:office:office" xmlns:r="http://schemas.openxmlformats.org/officeDocument/2006/relationships" xmlns:m="http://schemas.openxmlformats.org/officeDocument/2006/math" xmlns:v="urn:schemas-microsoft-com:vml" xmlns:wp14="http://schemas.microsoft.com/office/word/2010/wordprocessingDrawing" xmlns:wp="http://schemas.openxmlformats.org/drawingml/2006/wordprocessingDrawing" xmlns:w10="urn:schemas-microsoft-com:office:word" xmlns:w="http://schemas.openxmlformats.org/wordprocessingml/2006/main" xmlns:w14="http://schemas.microsoft.com/office/word/2010/wordml" xmlns:w15="http://schemas.microsoft.com/office/word/2012/wordml" xmlns:wpg="http://schemas.microsoft.com/office/word/2010/wordprocessingGroup" xmlns:wpi="http://schemas.microsoft.com/office/word/2010/wordprocessingInk" xmlns:wne="http://schemas.microsoft.com/office/word/2006/wordml" xmlns:wps="http://schemas.microsoft.com/office/word/2010/wordprocessingShape" mc:Ignorable="w14 w15 wp14">
+<w:ftr xmlns:wpc="http://schemas.microsoft.com/office/word/2010/wordprocessingCanvas" xmlns:cx="http://schemas.microsoft.com/office/drawing/2014/chartex" xmlns:cx1="http://schemas.microsoft.com/office/drawing/2015/9/8/chartex" xmlns:cx2="http://schemas.microsoft.com/office/drawing/2015/10/21/chartex" xmlns:cx3="http://schemas.microsoft.com/office/drawing/2016/5/9/chartex" xmlns:cx4="http://schemas.microsoft.com/office/drawing/2016/5/10/chartex" xmlns:cx5="http://schemas.microsoft.com/office/drawing/2016/5/11/chartex" xmlns:cx6="http://schemas.microsoft.com/office/drawing/2016/5/12/chartex" xmlns:cx7="http://schemas.microsoft.com/office/drawing/2016/5/13/chartex" xmlns:cx8="http://schemas.microsoft.com/office/drawing/2016/5/14/chartex" xmlns:mc="http://schemas.openxmlformats.org/markup-compatibility/2006" xmlns:aink="http://schemas.microsoft.com/office/drawing/2016/ink" xmlns:am3d="http://schemas.microsoft.com/office/drawing/2017/model3d" xmlns:o="urn:schemas-microsoft-com:office:office" xmlns:r="http://schemas.openxmlformats.org/officeDocument/2006/relationships" xmlns:m="http://schemas.openxmlformats.org/officeDocument/2006/math" xmlns:v="urn:schemas-microsoft-com:vml" xmlns:wp14="http://schemas.microsoft.com/office/word/2010/wordprocessingDrawing" xmlns:wp="http://schemas.openxmlformats.org/drawingml/2006/wordprocessingDrawing" xmlns:w10="urn:schemas-microsoft-com:office:word" xmlns:w="http://schemas.openxmlformats.org/wordprocessingml/2006/main" xmlns:w14="http://schemas.microsoft.com/office/word/2010/wordml" xmlns:w15="http://schemas.microsoft.com/office/word/2012/wordml" xmlns:w16cid="http://schemas.microsoft.com/office/word/2016/wordml/cid" xmlns:w16se="http://schemas.microsoft.com/office/word/2015/wordml/symex" xmlns:wpg="http://schemas.microsoft.com/office/word/2010/wordprocessingGroup" xmlns:wpi="http://schemas.microsoft.com/office/word/2010/wordprocessingInk" xmlns:wne="http://schemas.microsoft.com/office/word/2006/wordml" xmlns:wps="http://schemas.microsoft.com/office/word/2010/wordprocessingShape" mc:Ignorable="w14 w15 w16se w16cid wp14">
   <w:p>
     <w:pPr>
       <w:pStyle w:val="Fuzeile"/>
@@ -2954,7 +3117,7 @@
 </file>
 
 <file path=word/footnotes.xml><?xml version="1.0" encoding="utf-8"?>
-<w:footnotes xmlns:wpc="http://schemas.microsoft.com/office/word/2010/wordprocessingCanvas" xmlns:mc="http://schemas.openxmlformats.org/markup-compatibility/2006" xmlns:o="urn:schemas-microsoft-com:office:office" xmlns:r="http://schemas.openxmlformats.org/officeDocument/2006/relationships" xmlns:m="http://schemas.openxmlformats.org/officeDocument/2006/math" xmlns:v="urn:schemas-microsoft-com:vml" xmlns:wp14="http://schemas.microsoft.com/office/word/2010/wordprocessingDrawing" xmlns:wp="http://schemas.openxmlformats.org/drawingml/2006/wordprocessingDrawing" xmlns:w10="urn:schemas-microsoft-com:office:word" xmlns:w="http://schemas.openxmlformats.org/wordprocessingml/2006/main" xmlns:w14="http://schemas.microsoft.com/office/word/2010/wordml" xmlns:w15="http://schemas.microsoft.com/office/word/2012/wordml" xmlns:wpg="http://schemas.microsoft.com/office/word/2010/wordprocessingGroup" xmlns:wpi="http://schemas.microsoft.com/office/word/2010/wordprocessingInk" xmlns:wne="http://schemas.microsoft.com/office/word/2006/wordml" xmlns:wps="http://schemas.microsoft.com/office/word/2010/wordprocessingShape" mc:Ignorable="w14 w15 wp14">
+<w:footnotes xmlns:wpc="http://schemas.microsoft.com/office/word/2010/wordprocessingCanvas" xmlns:cx="http://schemas.microsoft.com/office/drawing/2014/chartex" xmlns:cx1="http://schemas.microsoft.com/office/drawing/2015/9/8/chartex" xmlns:cx2="http://schemas.microsoft.com/office/drawing/2015/10/21/chartex" xmlns:cx3="http://schemas.microsoft.com/office/drawing/2016/5/9/chartex" xmlns:cx4="http://schemas.microsoft.com/office/drawing/2016/5/10/chartex" xmlns:cx5="http://schemas.microsoft.com/office/drawing/2016/5/11/chartex" xmlns:cx6="http://schemas.microsoft.com/office/drawing/2016/5/12/chartex" xmlns:cx7="http://schemas.microsoft.com/office/drawing/2016/5/13/chartex" xmlns:cx8="http://schemas.microsoft.com/office/drawing/2016/5/14/chartex" xmlns:mc="http://schemas.openxmlformats.org/markup-compatibility/2006" xmlns:aink="http://schemas.microsoft.com/office/drawing/2016/ink" xmlns:am3d="http://schemas.microsoft.com/office/drawing/2017/model3d" xmlns:o="urn:schemas-microsoft-com:office:office" xmlns:r="http://schemas.openxmlformats.org/officeDocument/2006/relationships" xmlns:m="http://schemas.openxmlformats.org/officeDocument/2006/math" xmlns:v="urn:schemas-microsoft-com:vml" xmlns:wp14="http://schemas.microsoft.com/office/word/2010/wordprocessingDrawing" xmlns:wp="http://schemas.openxmlformats.org/drawingml/2006/wordprocessingDrawing" xmlns:w10="urn:schemas-microsoft-com:office:word" xmlns:w="http://schemas.openxmlformats.org/wordprocessingml/2006/main" xmlns:w14="http://schemas.microsoft.com/office/word/2010/wordml" xmlns:w15="http://schemas.microsoft.com/office/word/2012/wordml" xmlns:w16cid="http://schemas.microsoft.com/office/word/2016/wordml/cid" xmlns:w16se="http://schemas.microsoft.com/office/word/2015/wordml/symex" xmlns:wpg="http://schemas.microsoft.com/office/word/2010/wordprocessingGroup" xmlns:wpi="http://schemas.microsoft.com/office/word/2010/wordprocessingInk" xmlns:wne="http://schemas.microsoft.com/office/word/2006/wordml" xmlns:wps="http://schemas.microsoft.com/office/word/2010/wordprocessingShape" mc:Ignorable="w14 w15 w16se w16cid wp14">
   <w:footnote w:type="separator" w:id="-1">
     <w:p>
       <w:pPr>
@@ -2979,7 +3142,7 @@
 </file>
 
 <file path=word/header1.xml><?xml version="1.0" encoding="utf-8"?>
-<w:hdr xmlns:wpc="http://schemas.microsoft.com/office/word/2010/wordprocessingCanvas" xmlns:mc="http://schemas.openxmlformats.org/markup-compatibility/2006" xmlns:o="urn:schemas-microsoft-com:office:office" xmlns:r="http://schemas.openxmlformats.org/officeDocument/2006/relationships" xmlns:m="http://schemas.openxmlformats.org/officeDocument/2006/math" xmlns:v="urn:schemas-microsoft-com:vml" xmlns:wp14="http://schemas.microsoft.com/office/word/2010/wordprocessingDrawing" xmlns:wp="http://schemas.openxmlformats.org/drawingml/2006/wordprocessingDrawing" xmlns:w10="urn:schemas-microsoft-com:office:word" xmlns:w="http://schemas.openxmlformats.org/wordprocessingml/2006/main" xmlns:w14="http://schemas.microsoft.com/office/word/2010/wordml" xmlns:w15="http://schemas.microsoft.com/office/word/2012/wordml" xmlns:wpg="http://schemas.microsoft.com/office/word/2010/wordprocessingGroup" xmlns:wpi="http://schemas.microsoft.com/office/word/2010/wordprocessingInk" xmlns:wne="http://schemas.microsoft.com/office/word/2006/wordml" xmlns:wps="http://schemas.microsoft.com/office/word/2010/wordprocessingShape" mc:Ignorable="w14 w15 wp14">
+<w:hdr xmlns:wpc="http://schemas.microsoft.com/office/word/2010/wordprocessingCanvas" xmlns:cx="http://schemas.microsoft.com/office/drawing/2014/chartex" xmlns:cx1="http://schemas.microsoft.com/office/drawing/2015/9/8/chartex" xmlns:cx2="http://schemas.microsoft.com/office/drawing/2015/10/21/chartex" xmlns:cx3="http://schemas.microsoft.com/office/drawing/2016/5/9/chartex" xmlns:cx4="http://schemas.microsoft.com/office/drawing/2016/5/10/chartex" xmlns:cx5="http://schemas.microsoft.com/office/drawing/2016/5/11/chartex" xmlns:cx6="http://schemas.microsoft.com/office/drawing/2016/5/12/chartex" xmlns:cx7="http://schemas.microsoft.com/office/drawing/2016/5/13/chartex" xmlns:cx8="http://schemas.microsoft.com/office/drawing/2016/5/14/chartex" xmlns:mc="http://schemas.openxmlformats.org/markup-compatibility/2006" xmlns:aink="http://schemas.microsoft.com/office/drawing/2016/ink" xmlns:am3d="http://schemas.microsoft.com/office/drawing/2017/model3d" xmlns:o="urn:schemas-microsoft-com:office:office" xmlns:r="http://schemas.openxmlformats.org/officeDocument/2006/relationships" xmlns:m="http://schemas.openxmlformats.org/officeDocument/2006/math" xmlns:v="urn:schemas-microsoft-com:vml" xmlns:wp14="http://schemas.microsoft.com/office/word/2010/wordprocessingDrawing" xmlns:wp="http://schemas.openxmlformats.org/drawingml/2006/wordprocessingDrawing" xmlns:w10="urn:schemas-microsoft-com:office:word" xmlns:w="http://schemas.openxmlformats.org/wordprocessingml/2006/main" xmlns:w14="http://schemas.microsoft.com/office/word/2010/wordml" xmlns:w15="http://schemas.microsoft.com/office/word/2012/wordml" xmlns:w16cid="http://schemas.microsoft.com/office/word/2016/wordml/cid" xmlns:w16se="http://schemas.microsoft.com/office/word/2015/wordml/symex" xmlns:wpg="http://schemas.microsoft.com/office/word/2010/wordprocessingGroup" xmlns:wpi="http://schemas.microsoft.com/office/word/2010/wordprocessingInk" xmlns:wne="http://schemas.microsoft.com/office/word/2006/wordml" xmlns:wps="http://schemas.microsoft.com/office/word/2010/wordprocessingShape" mc:Ignorable="w14 w15 w16se w16cid wp14">
   <w:p>
     <w:pPr>
       <w:pStyle w:val="Kopfzeile"/>
@@ -3019,7 +3182,7 @@
 </file>
 
 <file path=word/numbering.xml><?xml version="1.0" encoding="utf-8"?>
-<w:numbering xmlns:wpc="http://schemas.microsoft.com/office/word/2010/wordprocessingCanvas" xmlns:mc="http://schemas.openxmlformats.org/markup-compatibility/2006" xmlns:o="urn:schemas-microsoft-com:office:office" xmlns:r="http://schemas.openxmlformats.org/officeDocument/2006/relationships" xmlns:m="http://schemas.openxmlformats.org/officeDocument/2006/math" xmlns:v="urn:schemas-microsoft-com:vml" xmlns:wp14="http://schemas.microsoft.com/office/word/2010/wordprocessingDrawing" xmlns:wp="http://schemas.openxmlformats.org/drawingml/2006/wordprocessingDrawing" xmlns:w10="urn:schemas-microsoft-com:office:word" xmlns:w="http://schemas.openxmlformats.org/wordprocessingml/2006/main" xmlns:w14="http://schemas.microsoft.com/office/word/2010/wordml" xmlns:w15="http://schemas.microsoft.com/office/word/2012/wordml" xmlns:wpg="http://schemas.microsoft.com/office/word/2010/wordprocessingGroup" xmlns:wpi="http://schemas.microsoft.com/office/word/2010/wordprocessingInk" xmlns:wne="http://schemas.microsoft.com/office/word/2006/wordml" xmlns:wps="http://schemas.microsoft.com/office/word/2010/wordprocessingShape" mc:Ignorable="w14 w15 wp14">
+<w:numbering xmlns:wpc="http://schemas.microsoft.com/office/word/2010/wordprocessingCanvas" xmlns:cx="http://schemas.microsoft.com/office/drawing/2014/chartex" xmlns:cx1="http://schemas.microsoft.com/office/drawing/2015/9/8/chartex" xmlns:cx2="http://schemas.microsoft.com/office/drawing/2015/10/21/chartex" xmlns:cx3="http://schemas.microsoft.com/office/drawing/2016/5/9/chartex" xmlns:cx4="http://schemas.microsoft.com/office/drawing/2016/5/10/chartex" xmlns:cx5="http://schemas.microsoft.com/office/drawing/2016/5/11/chartex" xmlns:cx6="http://schemas.microsoft.com/office/drawing/2016/5/12/chartex" xmlns:cx7="http://schemas.microsoft.com/office/drawing/2016/5/13/chartex" xmlns:cx8="http://schemas.microsoft.com/office/drawing/2016/5/14/chartex" xmlns:mc="http://schemas.openxmlformats.org/markup-compatibility/2006" xmlns:aink="http://schemas.microsoft.com/office/drawing/2016/ink" xmlns:am3d="http://schemas.microsoft.com/office/drawing/2017/model3d" xmlns:o="urn:schemas-microsoft-com:office:office" xmlns:r="http://schemas.openxmlformats.org/officeDocument/2006/relationships" xmlns:m="http://schemas.openxmlformats.org/officeDocument/2006/math" xmlns:v="urn:schemas-microsoft-com:vml" xmlns:wp14="http://schemas.microsoft.com/office/word/2010/wordprocessingDrawing" xmlns:wp="http://schemas.openxmlformats.org/drawingml/2006/wordprocessingDrawing" xmlns:w10="urn:schemas-microsoft-com:office:word" xmlns:w="http://schemas.openxmlformats.org/wordprocessingml/2006/main" xmlns:w14="http://schemas.microsoft.com/office/word/2010/wordml" xmlns:w15="http://schemas.microsoft.com/office/word/2012/wordml" xmlns:w16cid="http://schemas.microsoft.com/office/word/2016/wordml/cid" xmlns:w16se="http://schemas.microsoft.com/office/word/2015/wordml/symex" xmlns:wpg="http://schemas.microsoft.com/office/word/2010/wordprocessingGroup" xmlns:wpi="http://schemas.microsoft.com/office/word/2010/wordprocessingInk" xmlns:wne="http://schemas.microsoft.com/office/word/2006/wordml" xmlns:wps="http://schemas.microsoft.com/office/word/2010/wordprocessingShape" mc:Ignorable="w14 w15 w16se w16cid wp14">
   <w:abstractNum w:abstractNumId="0" w15:restartNumberingAfterBreak="0">
     <w:nsid w:val="FFFFFF7C"/>
     <w:multiLevelType w:val="singleLevel"/>
@@ -3713,7 +3876,7 @@
 </file>
 
 <file path=word/styles.xml><?xml version="1.0" encoding="utf-8"?>
-<w:styles xmlns:mc="http://schemas.openxmlformats.org/markup-compatibility/2006" xmlns:r="http://schemas.openxmlformats.org/officeDocument/2006/relationships" xmlns:w="http://schemas.openxmlformats.org/wordprocessingml/2006/main" xmlns:w14="http://schemas.microsoft.com/office/word/2010/wordml" xmlns:w15="http://schemas.microsoft.com/office/word/2012/wordml" mc:Ignorable="w14 w15">
+<w:styles xmlns:mc="http://schemas.openxmlformats.org/markup-compatibility/2006" xmlns:r="http://schemas.openxmlformats.org/officeDocument/2006/relationships" xmlns:w="http://schemas.openxmlformats.org/wordprocessingml/2006/main" xmlns:w14="http://schemas.microsoft.com/office/word/2010/wordml" xmlns:w15="http://schemas.microsoft.com/office/word/2012/wordml" xmlns:w16cid="http://schemas.microsoft.com/office/word/2016/wordml/cid" xmlns:w16se="http://schemas.microsoft.com/office/word/2015/wordml/symex" mc:Ignorable="w14 w15 w16se w16cid">
   <w:docDefaults>
     <w:rPrDefault>
       <w:rPr>
@@ -3723,7 +3886,7 @@
     </w:rPrDefault>
     <w:pPrDefault/>
   </w:docDefaults>
-  <w:latentStyles w:defLockedState="0" w:defUIPriority="0" w:defSemiHidden="0" w:defUnhideWhenUsed="0" w:defQFormat="0" w:count="371">
+  <w:latentStyles w:defLockedState="0" w:defUIPriority="0" w:defSemiHidden="0" w:defUnhideWhenUsed="0" w:defQFormat="0" w:count="376">
     <w:lsdException w:name="Normal" w:qFormat="1"/>
     <w:lsdException w:name="heading 1" w:qFormat="1"/>
     <w:lsdException w:name="heading 2" w:semiHidden="1" w:unhideWhenUsed="1" w:qFormat="1"/>
@@ -4088,6 +4251,11 @@
     <w:lsdException w:name="List Table 5 Dark Accent 6" w:uiPriority="50"/>
     <w:lsdException w:name="List Table 6 Colorful Accent 6" w:uiPriority="51"/>
     <w:lsdException w:name="List Table 7 Colorful Accent 6" w:uiPriority="52"/>
+    <w:lsdException w:name="Mention" w:semiHidden="1" w:uiPriority="99" w:unhideWhenUsed="1"/>
+    <w:lsdException w:name="Smart Hyperlink" w:semiHidden="1" w:uiPriority="99" w:unhideWhenUsed="1"/>
+    <w:lsdException w:name="Hashtag" w:semiHidden="1" w:uiPriority="99" w:unhideWhenUsed="1"/>
+    <w:lsdException w:name="Unresolved Mention" w:semiHidden="1" w:uiPriority="99" w:unhideWhenUsed="1"/>
+    <w:lsdException w:name="Smart Link" w:semiHidden="1" w:uiPriority="99" w:unhideWhenUsed="1"/>
   </w:latentStyles>
   <w:style w:type="paragraph" w:default="1" w:styleId="Standard">
     <w:name w:val="Normal"/>
@@ -5277,7 +5445,7 @@
 </file>
 
 <file path=customXml/itemProps1.xml><?xml version="1.0" encoding="utf-8"?>
-<ds:datastoreItem xmlns:ds="http://schemas.openxmlformats.org/officeDocument/2006/customXml" ds:itemID="{F62ABCE7-0E21-4961-B114-F017EC4B4E64}">
+<ds:datastoreItem xmlns:ds="http://schemas.openxmlformats.org/officeDocument/2006/customXml" ds:itemID="{612DE65A-FE02-4F9C-AA0D-7465F89515FC}">
   <ds:schemaRefs>
     <ds:schemaRef ds:uri="http://schemas.openxmlformats.org/officeDocument/2006/bibliography"/>
   </ds:schemaRefs>

</xml_diff>